<commit_message>
cambios documento Rev21 v2.0
</commit_message>
<xml_diff>
--- a/db/rev-21.docx
+++ b/db/rev-21.docx
@@ -211,9 +211,15 @@
     <w:p/>
     <w:p/>
     <w:p>
+      <w:pPr>
+        <w:rPr>
+          <w:highlight w:val="yellow"/>
+        </w:rPr>
+      </w:pPr>
       <w:r>
         <w:rPr>
           <w:noProof/>
+          <w:highlight w:val="yellow"/>
           <w:lang w:eastAsia="es-ES"/>
         </w:rPr>
         <w:pict w14:anchorId="4E4D6B99">
@@ -223,37 +229,63 @@
         </w:pict>
       </w:r>
       <w:r>
+        <w:rPr>
+          <w:highlight w:val="yellow"/>
+        </w:rPr>
         <w:t>Reportes PAGO DE MATRICULADOS, figura el campo que se agrego FORMA DE PAGO, debe figurar la forma de pago que se registra en la Matricula, la matricula puede ser por TICKETS, FACTURA, BOLETA  o REGISTRO</w:t>
       </w:r>
       <w:r>
+        <w:rPr>
+          <w:highlight w:val="yellow"/>
+        </w:rPr>
         <w:t>.</w:t>
       </w:r>
     </w:p>
     <w:p>
-      <w:r>
+      <w:pPr>
+        <w:rPr>
+          <w:highlight w:val="yellow"/>
+        </w:rPr>
+      </w:pPr>
+      <w:r>
+        <w:rPr>
+          <w:highlight w:val="yellow"/>
+        </w:rPr>
         <w:t>Si se quiere actualizar o corregir  la forma de pago, podría ser por tabla o modificación de matrícula, etc. O algo parecido a la modificación del profesor que se realiza en el Reporte ALUMNOS POR CLASE</w:t>
       </w:r>
+      <w:bookmarkStart w:id="0" w:name="_GoBack"/>
+      <w:bookmarkEnd w:id="0"/>
     </w:p>
     <w:p>
       <w:pPr>
         <w:jc w:val="both"/>
       </w:pPr>
       <w:r>
+        <w:rPr>
+          <w:highlight w:val="yellow"/>
+        </w:rPr>
         <w:t xml:space="preserve">COMO SE MENCIONO EN UN PRIMER MOMENTO, LA ADICION DEL CAMPO “Forma Pago” GENERARIA UN CAMBIO DE </w:t>
       </w:r>
       <w:r>
+        <w:rPr>
+          <w:highlight w:val="yellow"/>
+        </w:rPr>
         <w:t xml:space="preserve">EN LA ESTRUCTURA DE LA BASE DE DATOS Y EL CAMBIO NO ACTUALIZARIA LA DATA DE FORMA RETROACTIVA, SE PUEDE ADICIONAR LA ACTUALIZACION DESDE EL MISMO REPORTE PERO AMERITARIA UNA INVERSION DE US$ </w:t>
       </w:r>
       <w:proofErr w:type="gramStart"/>
       <w:r>
+        <w:rPr>
+          <w:highlight w:val="yellow"/>
+        </w:rPr>
         <w:t>65.00  SI</w:t>
       </w:r>
       <w:proofErr w:type="gramEnd"/>
       <w:r>
+        <w:rPr>
+          <w:highlight w:val="yellow"/>
+        </w:rPr>
         <w:t xml:space="preserve"> ESTA DE ACUERDO PROCEDIRA CON EL DESARROLLO DE DICHA OPCION.</w:t>
       </w:r>
-      <w:bookmarkStart w:id="0" w:name="_GoBack"/>
-      <w:bookmarkEnd w:id="0"/>
     </w:p>
     <w:p>
       <w:pPr>
@@ -1091,7 +1123,7 @@
 </file>
 
 <file path=customXml/itemProps1.xml><?xml version="1.0" encoding="utf-8"?>
-<ds:datastoreItem xmlns:ds="http://schemas.openxmlformats.org/officeDocument/2006/customXml" ds:itemID="{59991FDB-A03C-D143-BC78-F6771308561D}">
+<ds:datastoreItem xmlns:ds="http://schemas.openxmlformats.org/officeDocument/2006/customXml" ds:itemID="{AB8B4B60-0F48-DB43-A603-D3B7594CD8D8}">
   <ds:schemaRefs>
     <ds:schemaRef ds:uri="http://schemas.openxmlformats.org/officeDocument/2006/bibliography"/>
   </ds:schemaRefs>

</xml_diff>